<commit_message>
Update land use type code
Add 1 field for CSL Land use Type (14 group)
</commit_message>
<xml_diff>
--- a/Data/GIS/Population/population_model_area/DES_POPULATION.docx
+++ b/Data/GIS/Population/population_model_area/DES_POPULATION.docx
@@ -194,13 +194,6 @@
           <w:lang w:val="vi-VN"/>
         </w:rPr>
       </w:pPr>
-      <w:r>
-        <w:rPr>
-          <w:rFonts w:asciiTheme="majorHAnsi" w:hAnsiTheme="majorHAnsi" w:cstheme="majorHAnsi"/>
-          <w:lang w:val="vi-VN"/>
-        </w:rPr>
-        <w:t>Have 2 wards that don’t have data are Thu Thiem (27118) and An Loi Dong (27115) because of the city government re-planning residential areas.</w:t>
-      </w:r>
     </w:p>
     <w:tbl>
       <w:tblPr>
@@ -1214,6 +1207,21 @@
           <w:lang w:val="vi-VN"/>
         </w:rPr>
       </w:pPr>
+    </w:p>
+    <w:p>
+      <w:pPr>
+        <w:rPr>
+          <w:rFonts w:asciiTheme="majorHAnsi" w:hAnsiTheme="majorHAnsi" w:cstheme="majorHAnsi"/>
+          <w:lang w:val="vi-VN"/>
+        </w:rPr>
+      </w:pPr>
+      <w:r>
+        <w:rPr>
+          <w:rFonts w:asciiTheme="majorHAnsi" w:hAnsiTheme="majorHAnsi" w:cstheme="majorHAnsi"/>
+          <w:lang w:val="vi-VN"/>
+        </w:rPr>
+        <w:t>Note: population in Thu Thiem and An Loi Dong: 2021 using population in 2019, 2030: using population in population planning of this ward.</w:t>
+      </w:r>
     </w:p>
     <w:p>
       <w:pPr>

</xml_diff>